<commit_message>
Dropped fb_urls and organizations from the database.
</commit_message>
<xml_diff>
--- a/documentation/DDA Research.docx
+++ b/documentation/DDA Research.docx
@@ -1647,6 +1647,116 @@
     <w:p>
       <w:r>
         <w:t>Each option has trade-offs in terms of cost, ease of use, and the breadth of supported services. Depending on the scope of your DanceDeetsAgent idea, you might start by leveraging one of these integration platforms to aggregate data from a few key services and then expand as needed.</w:t>
+      </w:r>
+    </w:p>
+    <w:p/>
+    <w:p>
+      <w:r>
+        <w:t>I want to create code that looks at the last version of the events table (</w:t>
+      </w:r>
+      <w:proofErr w:type="spellStart"/>
+      <w:r>
+        <w:t>events_history</w:t>
+      </w:r>
+      <w:proofErr w:type="spellEnd"/>
+      <w:r>
+        <w:t xml:space="preserve">) and compares it to the current events table. The purpose is to see if there is anything new that is not a repeating pattern week to week. </w:t>
+      </w:r>
+    </w:p>
+    <w:p>
+      <w:r>
+        <w:t xml:space="preserve">For example, Victoria West Coast Swing have </w:t>
+      </w:r>
+      <w:proofErr w:type="gramStart"/>
+      <w:r>
+        <w:t>dances</w:t>
+      </w:r>
+      <w:proofErr w:type="gramEnd"/>
+      <w:r>
+        <w:t xml:space="preserve"> every Tuesday and Saturday. However, sometimes, they bring in special instructors for special events. As a service to our users, I would like to text these new event reminders to users that this might be of interest </w:t>
+      </w:r>
+      <w:proofErr w:type="gramStart"/>
+      <w:r>
+        <w:t>to</w:t>
+      </w:r>
+      <w:proofErr w:type="gramEnd"/>
+      <w:r>
+        <w:t xml:space="preserve">. </w:t>
+      </w:r>
+    </w:p>
+    <w:p/>
+    <w:p>
+      <w:pPr>
+        <w:pStyle w:val="Heading2"/>
+      </w:pPr>
+      <w:r>
+        <w:lastRenderedPageBreak/>
+        <w:t>DDA Design Discussion with ChatGPT</w:t>
+      </w:r>
+    </w:p>
+    <w:p>
+      <w:r>
+        <w:t xml:space="preserve">I need to come up with a design for a </w:t>
+      </w:r>
+      <w:proofErr w:type="spellStart"/>
+      <w:r>
+        <w:t>DanceDeetsAgent</w:t>
+      </w:r>
+      <w:proofErr w:type="spellEnd"/>
+      <w:r>
+        <w:t>. This agent will read my emails, look at my calendar, read my posts on Facebook, look at my viewing history on TikTok, read my texts on WhatsApp, texts on sms, texts on Messenger, and Instagram.</w:t>
+      </w:r>
+    </w:p>
+    <w:p>
+      <w:r>
+        <w:t xml:space="preserve">What I am trying to do is get insight as to what would be of interest to the user. To start with, I am going to use my social media accounts. I believe what is going to happen is that automated access will be provided to these accounts for agents to look at (at least some parts). </w:t>
+      </w:r>
+    </w:p>
+    <w:p>
+      <w:r>
+        <w:t xml:space="preserve">Can you comment to me on what is going on with these security issues around agents and those agents getting an understanding of what would be helpful to individuals? It </w:t>
+      </w:r>
+      <w:proofErr w:type="gramStart"/>
+      <w:r>
+        <w:t>appears  to</w:t>
+      </w:r>
+      <w:proofErr w:type="gramEnd"/>
+      <w:r>
+        <w:t xml:space="preserve"> me that whomsoever controls the key ring (e.g. Google, Microsoft, etc.) are in a very good position to provide access to this data. However, it is unlikely that they will want to </w:t>
+      </w:r>
+      <w:proofErr w:type="gramStart"/>
+      <w:r>
+        <w:t>write</w:t>
+      </w:r>
+      <w:proofErr w:type="gramEnd"/>
+      <w:r>
+        <w:t xml:space="preserve"> every agent. </w:t>
+      </w:r>
+    </w:p>
+    <w:p>
+      <w:r>
+        <w:t xml:space="preserve">I am trying to come up with a strategy of how I can provide value to users that are interested in dance events. Just providing a database is unlikely to change the user experience in a tremendous way. However, anticipating their wants and providing </w:t>
+      </w:r>
+      <w:proofErr w:type="gramStart"/>
+      <w:r>
+        <w:t>them</w:t>
+      </w:r>
+      <w:proofErr w:type="gramEnd"/>
+      <w:r>
+        <w:t xml:space="preserve"> useful information in a timely fashion should be very powerful. </w:t>
+      </w:r>
+    </w:p>
+    <w:p>
+      <w:r>
+        <w:t xml:space="preserve">This is a dialogue that I want to work </w:t>
+      </w:r>
+      <w:proofErr w:type="gramStart"/>
+      <w:r>
+        <w:t>thru</w:t>
+      </w:r>
+      <w:proofErr w:type="gramEnd"/>
+      <w:r>
+        <w:t xml:space="preserve"> with you. Thoughts?</w:t>
       </w:r>
     </w:p>
     <w:p/>

</xml_diff>